<commit_message>
spelling and grammar fixes
</commit_message>
<xml_diff>
--- a/SeniorDesignReport.docx
+++ b/SeniorDesignReport.docx
@@ -12,6 +12,7 @@
           <w:szCs w:val="36"/>
         </w:rPr>
       </w:pPr>
+      <w:bookmarkStart w:id="0" w:name="_GoBack"/>
     </w:p>
     <w:p>
       <w:pPr>
@@ -188,21 +189,12 @@
                                 <w:szCs w:val="56"/>
                               </w:rPr>
                             </w:pPr>
-                            <w:proofErr w:type="spellStart"/>
                             <w:r>
                               <w:rPr>
                                 <w:sz w:val="56"/>
                                 <w:szCs w:val="56"/>
                               </w:rPr>
-                              <w:t>Chunjie</w:t>
-                            </w:r>
-                            <w:proofErr w:type="spellEnd"/>
-                            <w:r>
-                              <w:rPr>
-                                <w:sz w:val="56"/>
-                                <w:szCs w:val="56"/>
-                              </w:rPr>
-                              <w:t xml:space="preserve"> Pan</w:t>
+                              <w:t>Chunjie Pan</w:t>
                             </w:r>
                           </w:p>
                         </w:txbxContent>
@@ -355,21 +347,12 @@
                           <w:szCs w:val="56"/>
                         </w:rPr>
                       </w:pPr>
-                      <w:proofErr w:type="spellStart"/>
                       <w:r>
                         <w:rPr>
                           <w:sz w:val="56"/>
                           <w:szCs w:val="56"/>
                         </w:rPr>
-                        <w:t>Chunjie</w:t>
-                      </w:r>
-                      <w:proofErr w:type="spellEnd"/>
-                      <w:r>
-                        <w:rPr>
-                          <w:sz w:val="56"/>
-                          <w:szCs w:val="56"/>
-                        </w:rPr>
-                        <w:t xml:space="preserve"> Pan</w:t>
+                        <w:t>Chunjie Pan</w:t>
                       </w:r>
                     </w:p>
                   </w:txbxContent>
@@ -493,7 +476,23 @@
                 <w:rFonts w:ascii="Times New Roman" w:hAnsi="Times New Roman" w:cs="Times New Roman"/>
                 <w:noProof/>
               </w:rPr>
-              <w:t>Project Description</w:t>
+              <w:t>Projec</w:t>
+            </w:r>
+            <w:r>
+              <w:rPr>
+                <w:rStyle w:val="Hyperlink"/>
+                <w:rFonts w:ascii="Times New Roman" w:hAnsi="Times New Roman" w:cs="Times New Roman"/>
+                <w:noProof/>
+              </w:rPr>
+              <w:t>t</w:t>
+            </w:r>
+            <w:r>
+              <w:rPr>
+                <w:rStyle w:val="Hyperlink"/>
+                <w:rFonts w:ascii="Times New Roman" w:hAnsi="Times New Roman" w:cs="Times New Roman"/>
+                <w:noProof/>
+              </w:rPr>
+              <w:t xml:space="preserve"> Description</w:t>
             </w:r>
             <w:r>
               <w:rPr>
@@ -572,7 +571,23 @@
                 <w:rFonts w:ascii="Times New Roman" w:hAnsi="Times New Roman" w:cs="Times New Roman"/>
                 <w:noProof/>
               </w:rPr>
-              <w:t>User Stories and Design Diagrams</w:t>
+              <w:t>User Storie</w:t>
+            </w:r>
+            <w:r>
+              <w:rPr>
+                <w:rStyle w:val="Hyperlink"/>
+                <w:rFonts w:ascii="Times New Roman" w:hAnsi="Times New Roman" w:cs="Times New Roman"/>
+                <w:noProof/>
+              </w:rPr>
+              <w:t>s</w:t>
+            </w:r>
+            <w:r>
+              <w:rPr>
+                <w:rStyle w:val="Hyperlink"/>
+                <w:rFonts w:ascii="Times New Roman" w:hAnsi="Times New Roman" w:cs="Times New Roman"/>
+                <w:noProof/>
+              </w:rPr>
+              <w:t xml:space="preserve"> and Design Diagrams</w:t>
             </w:r>
             <w:r>
               <w:rPr>
@@ -726,7 +741,39 @@
                 <w:rFonts w:ascii="Times New Roman" w:hAnsi="Times New Roman" w:cs="Times New Roman"/>
                 <w:noProof/>
               </w:rPr>
-              <w:t>Project Tasks and Timeline</w:t>
+              <w:t>Project Ta</w:t>
+            </w:r>
+            <w:r>
+              <w:rPr>
+                <w:rStyle w:val="Hyperlink"/>
+                <w:rFonts w:ascii="Times New Roman" w:hAnsi="Times New Roman" w:cs="Times New Roman"/>
+                <w:noProof/>
+              </w:rPr>
+              <w:t>s</w:t>
+            </w:r>
+            <w:r>
+              <w:rPr>
+                <w:rStyle w:val="Hyperlink"/>
+                <w:rFonts w:ascii="Times New Roman" w:hAnsi="Times New Roman" w:cs="Times New Roman"/>
+                <w:noProof/>
+              </w:rPr>
+              <w:t>ks a</w:t>
+            </w:r>
+            <w:r>
+              <w:rPr>
+                <w:rStyle w:val="Hyperlink"/>
+                <w:rFonts w:ascii="Times New Roman" w:hAnsi="Times New Roman" w:cs="Times New Roman"/>
+                <w:noProof/>
+              </w:rPr>
+              <w:t>n</w:t>
+            </w:r>
+            <w:r>
+              <w:rPr>
+                <w:rStyle w:val="Hyperlink"/>
+                <w:rFonts w:ascii="Times New Roman" w:hAnsi="Times New Roman" w:cs="Times New Roman"/>
+                <w:noProof/>
+              </w:rPr>
+              <w:t>d Timeline</w:t>
             </w:r>
             <w:r>
               <w:rPr>
@@ -863,7 +910,23 @@
                 <w:rFonts w:ascii="Times New Roman" w:hAnsi="Times New Roman" w:cs="Times New Roman"/>
                 <w:noProof/>
               </w:rPr>
-              <w:t>PowerPoint Presentation</w:t>
+              <w:t>Power</w:t>
+            </w:r>
+            <w:r>
+              <w:rPr>
+                <w:rStyle w:val="Hyperlink"/>
+                <w:rFonts w:ascii="Times New Roman" w:hAnsi="Times New Roman" w:cs="Times New Roman"/>
+                <w:noProof/>
+              </w:rPr>
+              <w:t>P</w:t>
+            </w:r>
+            <w:r>
+              <w:rPr>
+                <w:rStyle w:val="Hyperlink"/>
+                <w:rFonts w:ascii="Times New Roman" w:hAnsi="Times New Roman" w:cs="Times New Roman"/>
+                <w:noProof/>
+              </w:rPr>
+              <w:t>oint Presentation</w:t>
             </w:r>
             <w:r>
               <w:rPr>
@@ -944,7 +1007,23 @@
                 <w:rFonts w:ascii="Times New Roman" w:hAnsi="Times New Roman" w:cs="Times New Roman"/>
                 <w:noProof/>
               </w:rPr>
-              <w:t>Self-Assessment Essays</w:t>
+              <w:t>Self</w:t>
+            </w:r>
+            <w:r>
+              <w:rPr>
+                <w:rStyle w:val="Hyperlink"/>
+                <w:rFonts w:ascii="Times New Roman" w:hAnsi="Times New Roman" w:cs="Times New Roman"/>
+                <w:noProof/>
+              </w:rPr>
+              <w:t>-</w:t>
+            </w:r>
+            <w:r>
+              <w:rPr>
+                <w:rStyle w:val="Hyperlink"/>
+                <w:rFonts w:ascii="Times New Roman" w:hAnsi="Times New Roman" w:cs="Times New Roman"/>
+                <w:noProof/>
+              </w:rPr>
+              <w:t>Assessment Essays</w:t>
             </w:r>
             <w:r>
               <w:rPr>
@@ -1025,7 +1104,23 @@
                 <w:rFonts w:ascii="Times New Roman" w:hAnsi="Times New Roman" w:cs="Times New Roman"/>
                 <w:noProof/>
               </w:rPr>
-              <w:t>Professional Biographies</w:t>
+              <w:t>Profession</w:t>
+            </w:r>
+            <w:r>
+              <w:rPr>
+                <w:rStyle w:val="Hyperlink"/>
+                <w:rFonts w:ascii="Times New Roman" w:hAnsi="Times New Roman" w:cs="Times New Roman"/>
+                <w:noProof/>
+              </w:rPr>
+              <w:t>a</w:t>
+            </w:r>
+            <w:r>
+              <w:rPr>
+                <w:rStyle w:val="Hyperlink"/>
+                <w:rFonts w:ascii="Times New Roman" w:hAnsi="Times New Roman" w:cs="Times New Roman"/>
+                <w:noProof/>
+              </w:rPr>
+              <w:t>l Biographies</w:t>
             </w:r>
             <w:r>
               <w:rPr>
@@ -1104,7 +1199,23 @@
                 <w:rFonts w:ascii="Times New Roman" w:hAnsi="Times New Roman" w:cs="Times New Roman"/>
                 <w:noProof/>
               </w:rPr>
-              <w:t>Budget</w:t>
+              <w:t>Bud</w:t>
+            </w:r>
+            <w:r>
+              <w:rPr>
+                <w:rStyle w:val="Hyperlink"/>
+                <w:rFonts w:ascii="Times New Roman" w:hAnsi="Times New Roman" w:cs="Times New Roman"/>
+                <w:noProof/>
+              </w:rPr>
+              <w:t>g</w:t>
+            </w:r>
+            <w:r>
+              <w:rPr>
+                <w:rStyle w:val="Hyperlink"/>
+                <w:rFonts w:ascii="Times New Roman" w:hAnsi="Times New Roman" w:cs="Times New Roman"/>
+                <w:noProof/>
+              </w:rPr>
+              <w:t>et</w:t>
             </w:r>
             <w:r>
               <w:rPr>
@@ -1247,7 +1358,23 @@
                 <w:rFonts w:ascii="Times New Roman" w:hAnsi="Times New Roman" w:cs="Times New Roman"/>
                 <w:noProof/>
               </w:rPr>
-              <w:t>Appendix</w:t>
+              <w:t>A</w:t>
+            </w:r>
+            <w:r>
+              <w:rPr>
+                <w:rStyle w:val="Hyperlink"/>
+                <w:rFonts w:ascii="Times New Roman" w:hAnsi="Times New Roman" w:cs="Times New Roman"/>
+                <w:noProof/>
+              </w:rPr>
+              <w:t>p</w:t>
+            </w:r>
+            <w:r>
+              <w:rPr>
+                <w:rStyle w:val="Hyperlink"/>
+                <w:rFonts w:ascii="Times New Roman" w:hAnsi="Times New Roman" w:cs="Times New Roman"/>
+                <w:noProof/>
+              </w:rPr>
+              <w:t>pendix</w:t>
             </w:r>
             <w:r>
               <w:rPr>
@@ -1344,7 +1471,7 @@
           <w:rFonts w:ascii="Times New Roman" w:hAnsi="Times New Roman" w:cs="Times New Roman"/>
         </w:rPr>
       </w:pPr>
-      <w:bookmarkStart w:id="0" w:name="_Toc26487349"/>
+      <w:bookmarkStart w:id="1" w:name="_Toc26487349"/>
       <w:r>
         <w:rPr>
           <w:rFonts w:ascii="Times New Roman" w:hAnsi="Times New Roman" w:cs="Times New Roman"/>
@@ -1352,8 +1479,6 @@
         <w:lastRenderedPageBreak/>
         <w:t>Project Description</w:t>
       </w:r>
-      <w:bookmarkStart w:id="1" w:name="_GoBack"/>
-      <w:bookmarkEnd w:id="0"/>
       <w:bookmarkEnd w:id="1"/>
     </w:p>
     <w:p>
@@ -1443,19 +1568,11 @@
           <w:rFonts w:ascii="Times New Roman" w:hAnsi="Times New Roman" w:cs="Times New Roman"/>
         </w:rPr>
       </w:pPr>
-      <w:proofErr w:type="spellStart"/>
       <w:r>
         <w:rPr>
           <w:rFonts w:ascii="Times New Roman" w:hAnsi="Times New Roman" w:cs="Times New Roman"/>
         </w:rPr>
-        <w:t>Chunjie</w:t>
-      </w:r>
-      <w:proofErr w:type="spellEnd"/>
-      <w:r>
-        <w:rPr>
-          <w:rFonts w:ascii="Times New Roman" w:hAnsi="Times New Roman" w:cs="Times New Roman"/>
-        </w:rPr>
-        <w:t xml:space="preserve"> Pan - </w:t>
+        <w:t xml:space="preserve">Chunjie Pan - </w:t>
       </w:r>
       <w:hyperlink r:id="rId8" w:history="1">
         <w:r>
@@ -1522,21 +1639,7 @@
         <w:rPr>
           <w:rFonts w:ascii="Times New Roman" w:hAnsi="Times New Roman" w:cs="Times New Roman"/>
         </w:rPr>
-        <w:t xml:space="preserve">Ben </w:t>
-      </w:r>
-      <w:proofErr w:type="spellStart"/>
-      <w:r>
-        <w:rPr>
-          <w:rFonts w:ascii="Times New Roman" w:hAnsi="Times New Roman" w:cs="Times New Roman"/>
-        </w:rPr>
-        <w:t>Jone</w:t>
-      </w:r>
-      <w:proofErr w:type="spellEnd"/>
-      <w:r>
-        <w:rPr>
-          <w:rFonts w:ascii="Times New Roman" w:hAnsi="Times New Roman" w:cs="Times New Roman"/>
-        </w:rPr>
-        <w:t xml:space="preserve"> - </w:t>
+        <w:t xml:space="preserve">Ben Jone - </w:t>
       </w:r>
       <w:hyperlink r:id="rId9" w:history="1">
         <w:r>
@@ -2929,28 +3032,24 @@
         </w:rPr>
         <w:t xml:space="preserve">There is no device that currently out there that detects objects, tired drivers, and road signs for drivers. There are currently only advanced cars that cost an additional </w:t>
       </w:r>
-      <w:proofErr w:type="spellStart"/>
       <w:r>
         <w:rPr>
           <w:rFonts w:ascii="Times New Roman" w:hAnsi="Times New Roman" w:cs="Times New Roman"/>
         </w:rPr>
-        <w:t>hundred</w:t>
+        <w:t>hundreds</w:t>
       </w:r>
-      <w:proofErr w:type="spellEnd"/>
       <w:r>
         <w:rPr>
           <w:rFonts w:ascii="Times New Roman" w:hAnsi="Times New Roman" w:cs="Times New Roman"/>
         </w:rPr>
         <w:t xml:space="preserve"> of </w:t>
       </w:r>
-      <w:proofErr w:type="spellStart"/>
       <w:r>
         <w:rPr>
           <w:rFonts w:ascii="Times New Roman" w:hAnsi="Times New Roman" w:cs="Times New Roman"/>
         </w:rPr>
-        <w:t>thousand</w:t>
+        <w:t>thousands</w:t>
       </w:r>
-      <w:proofErr w:type="spellEnd"/>
       <w:r>
         <w:rPr>
           <w:rFonts w:ascii="Times New Roman" w:hAnsi="Times New Roman" w:cs="Times New Roman"/>
@@ -6102,7 +6201,7 @@
           </mc:Choice>
           <mc:Fallback>
             <w:pict>
-              <v:group w14:anchorId="48C411B5" id="Group 53" o:spid="_x0000_s1027" style="width:221.3pt;height:124.45pt;mso-position-horizontal-relative:char;mso-position-vertical-relative:line" coordsize="4426,2489" o:gfxdata="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">
+              <v:group w14:anchorId="48C411B5" id="Group 53" o:spid="_x0000_s1027" style="width:221.3pt;height:124.45pt;mso-position-horizontal-relative:char;mso-position-vertical-relative:line" coordsize="4426,2489" o:gfxdata="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">
                 <v:rect id="Rectangle 34" o:spid="_x0000_s1028" style="position:absolute;width:4426;height:2489;visibility:visible;mso-wrap-style:square;v-text-anchor:top" o:gfxdata="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" fillcolor="#1a212b" stroked="f"/>
                 <v:shapetype id="_x0000_t75" coordsize="21600,21600" o:spt="75" o:preferrelative="t" path="m@4@5l@4@11@9@11@9@5xe" filled="f" stroked="f">
                   <v:stroke joinstyle="miter"/>
@@ -6529,21 +6628,12 @@
                                   <w:sz w:val="11"/>
                                 </w:rPr>
                               </w:pPr>
-                              <w:proofErr w:type="spellStart"/>
                               <w:r>
                                 <w:rPr>
                                   <w:color w:val="7790CD"/>
                                   <w:sz w:val="11"/>
                                 </w:rPr>
-                                <w:t>Chunjie</w:t>
-                              </w:r>
-                              <w:proofErr w:type="spellEnd"/>
-                              <w:r>
-                                <w:rPr>
-                                  <w:color w:val="7790CD"/>
-                                  <w:sz w:val="11"/>
-                                </w:rPr>
-                                <w:t xml:space="preserve"> Pan </w:t>
+                                <w:t xml:space="preserve">Chunjie Pan </w:t>
                               </w:r>
                               <w:r>
                                 <w:rPr>
@@ -6685,7 +6775,7 @@
           </mc:Choice>
           <mc:Fallback>
             <w:pict>
-              <v:group w14:anchorId="24E82432" id="Group 49" o:spid="_x0000_s1034" style="width:221.3pt;height:124.45pt;mso-position-horizontal-relative:char;mso-position-vertical-relative:line" coordsize="4426,2489" o:gfxdata="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">
+              <v:group w14:anchorId="24E82432" id="Group 49" o:spid="_x0000_s1034" style="width:221.3pt;height:124.45pt;mso-position-horizontal-relative:char;mso-position-vertical-relative:line" coordsize="4426,2489" o:gfxdata="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">
                 <v:rect id="Rectangle 30" o:spid="_x0000_s1035" style="position:absolute;width:4426;height:2489;visibility:visible;mso-wrap-style:square;v-text-anchor:top" o:gfxdata="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" fillcolor="#1a212b" stroked="f"/>
                 <v:shape id="Picture 31" o:spid="_x0000_s1036" type="#_x0000_t75" style="position:absolute;top:184;width:504;height:492;visibility:visible;mso-wrap-style:square" o:gfxdata="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">
                   <v:imagedata r:id="rId24" o:title=""/>
@@ -6896,21 +6986,12 @@
                             <w:sz w:val="11"/>
                           </w:rPr>
                         </w:pPr>
-                        <w:proofErr w:type="spellStart"/>
                         <w:r>
                           <w:rPr>
                             <w:color w:val="7790CD"/>
                             <w:sz w:val="11"/>
                           </w:rPr>
-                          <w:t>Chunjie</w:t>
-                        </w:r>
-                        <w:proofErr w:type="spellEnd"/>
-                        <w:r>
-                          <w:rPr>
-                            <w:color w:val="7790CD"/>
-                            <w:sz w:val="11"/>
-                          </w:rPr>
-                          <w:t xml:space="preserve"> Pan </w:t>
+                          <w:t xml:space="preserve">Chunjie Pan </w:t>
                         </w:r>
                         <w:r>
                           <w:rPr>
@@ -7395,7 +7476,7 @@
           </mc:Choice>
           <mc:Fallback>
             <w:pict>
-              <v:group w14:anchorId="78C16B07" id="Group 45" o:spid="_x0000_s1038" style="position:absolute;margin-left:73.8pt;margin-top:9.5pt;width:221.3pt;height:124.6pt;z-index:-251655168;mso-wrap-distance-left:0;mso-wrap-distance-right:0;mso-position-horizontal-relative:page;mso-position-vertical-relative:text" coordorigin="1476,190" coordsize="4426,2492" o:gfxdata="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">
+              <v:group w14:anchorId="78C16B07" id="Group 45" o:spid="_x0000_s1038" style="position:absolute;margin-left:73.8pt;margin-top:9.5pt;width:221.3pt;height:124.6pt;z-index:-251655168;mso-wrap-distance-left:0;mso-wrap-distance-right:0;mso-position-horizontal-relative:page;mso-position-vertical-relative:text" coordorigin="1476,190" coordsize="4426,2492" o:gfxdata="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">
                 <v:rect id="Rectangle 41" o:spid="_x0000_s1039" style="position:absolute;left:1476;top:189;width:4426;height:2492;visibility:visible;mso-wrap-style:square;v-text-anchor:top" o:gfxdata="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" fillcolor="#1a212b" stroked="f"/>
                 <v:shape id="Picture 42" o:spid="_x0000_s1040" type="#_x0000_t75" style="position:absolute;left:1476;top:374;width:504;height:492;visibility:visible;mso-wrap-style:square" o:gfxdata="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">
                   <v:imagedata r:id="rId30" o:title=""/>
@@ -7736,7 +7817,7 @@
           </mc:Choice>
           <mc:Fallback>
             <w:pict>
-              <v:group w14:anchorId="2F33D5B8" id="Group 41" o:spid="_x0000_s1042" style="position:absolute;margin-left:316.8pt;margin-top:9.5pt;width:221.3pt;height:124.6pt;z-index:-251654144;mso-wrap-distance-left:0;mso-wrap-distance-right:0;mso-position-horizontal-relative:page;mso-position-vertical-relative:text" coordorigin="6336,190" coordsize="4426,2492" o:gfxdata="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">
+              <v:group w14:anchorId="2F33D5B8" id="Group 41" o:spid="_x0000_s1042" style="position:absolute;margin-left:316.8pt;margin-top:9.5pt;width:221.3pt;height:124.6pt;z-index:-251654144;mso-wrap-distance-left:0;mso-wrap-distance-right:0;mso-position-horizontal-relative:page;mso-position-vertical-relative:text" coordorigin="6336,190" coordsize="4426,2492" o:gfxdata="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">
                 <v:rect id="Rectangle 45" o:spid="_x0000_s1043" style="position:absolute;left:6336;top:189;width:4426;height:2492;visibility:visible;mso-wrap-style:square;v-text-anchor:top" o:gfxdata="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" fillcolor="#1a212b" stroked="f"/>
                 <v:shape id="Picture 46" o:spid="_x0000_s1044" type="#_x0000_t75" style="position:absolute;left:6336;top:374;width:504;height:492;visibility:visible;mso-wrap-style:square" o:gfxdata="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">
                   <v:imagedata r:id="rId30" o:title=""/>
@@ -8127,7 +8208,7 @@
           </mc:Choice>
           <mc:Fallback>
             <w:pict>
-              <v:group w14:anchorId="729AB627" id="Group 37" o:spid="_x0000_s1046" style="position:absolute;margin-left:73.8pt;margin-top:9.45pt;width:221.3pt;height:124.45pt;z-index:-251653120;mso-wrap-distance-left:0;mso-wrap-distance-right:0;mso-position-horizontal-relative:page;mso-position-vertical-relative:text" coordorigin="1476,189" coordsize="4426,2489" o:gfxdata="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">
+              <v:group w14:anchorId="729AB627" id="Group 37" o:spid="_x0000_s1046" style="position:absolute;margin-left:73.8pt;margin-top:9.45pt;width:221.3pt;height:124.45pt;z-index:-251653120;mso-wrap-distance-left:0;mso-wrap-distance-right:0;mso-position-horizontal-relative:page;mso-position-vertical-relative:text" coordorigin="1476,189" coordsize="4426,2489" o:gfxdata="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">
                 <v:rect id="Rectangle 49" o:spid="_x0000_s1047" style="position:absolute;left:1476;top:189;width:4426;height:2489;visibility:visible;mso-wrap-style:square;v-text-anchor:top" o:gfxdata="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" fillcolor="#1a212b" stroked="f"/>
                 <v:shape id="Picture 50" o:spid="_x0000_s1048" type="#_x0000_t75" style="position:absolute;left:1476;top:374;width:504;height:492;visibility:visible;mso-wrap-style:square" o:gfxdata="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">
                   <v:imagedata r:id="rId30" o:title=""/>
@@ -8594,7 +8675,7 @@
           </mc:Choice>
           <mc:Fallback>
             <w:pict>
-              <v:group w14:anchorId="344AECDB" id="Group 33" o:spid="_x0000_s1050" style="position:absolute;margin-left:316.8pt;margin-top:9.45pt;width:221.3pt;height:124.45pt;z-index:-251652096;mso-wrap-distance-left:0;mso-wrap-distance-right:0;mso-position-horizontal-relative:page;mso-position-vertical-relative:text" coordorigin="6336,189" coordsize="4426,2489" o:gfxdata="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">
+              <v:group w14:anchorId="344AECDB" id="Group 33" o:spid="_x0000_s1050" style="position:absolute;margin-left:316.8pt;margin-top:9.45pt;width:221.3pt;height:124.45pt;z-index:-251652096;mso-wrap-distance-left:0;mso-wrap-distance-right:0;mso-position-horizontal-relative:page;mso-position-vertical-relative:text" coordorigin="6336,189" coordsize="4426,2489" o:gfxdata="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">
                 <v:rect id="Rectangle 53" o:spid="_x0000_s1051" style="position:absolute;left:6336;top:189;width:4426;height:2489;visibility:visible;mso-wrap-style:square;v-text-anchor:top" o:gfxdata="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" fillcolor="#1a212b" stroked="f"/>
                 <v:shape id="Picture 54" o:spid="_x0000_s1052" type="#_x0000_t75" style="position:absolute;left:6336;top:374;width:504;height:492;visibility:visible;mso-wrap-style:square" o:gfxdata="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">
                   <v:imagedata r:id="rId30" o:title=""/>
@@ -9228,7 +9309,7 @@
           </mc:Choice>
           <mc:Fallback>
             <w:pict>
-              <v:group w14:anchorId="6D672210" id="Group 83" o:spid="_x0000_s1054" style="width:221.3pt;height:124.45pt;mso-position-horizontal-relative:char;mso-position-vertical-relative:line" coordsize="4426,2489" o:gfxdata="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">
+              <v:group w14:anchorId="6D672210" id="Group 83" o:spid="_x0000_s1054" style="width:221.3pt;height:124.45pt;mso-position-horizontal-relative:char;mso-position-vertical-relative:line" coordsize="4426,2489" o:gfxdata="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">
                 <v:rect id="Rectangle 62" o:spid="_x0000_s1055" style="position:absolute;width:4426;height:2489;visibility:visible;mso-wrap-style:square;v-text-anchor:top" o:gfxdata="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" fillcolor="#1a212b" stroked="f"/>
                 <v:shape id="Picture 63" o:spid="_x0000_s1056" type="#_x0000_t75" style="position:absolute;top:184;width:504;height:492;visibility:visible;mso-wrap-style:square" o:gfxdata="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">
                   <v:imagedata r:id="rId24" o:title=""/>
@@ -9653,7 +9734,7 @@
           </mc:Choice>
           <mc:Fallback>
             <w:pict>
-              <v:group w14:anchorId="2892BEAB" id="Group 78" o:spid="_x0000_s1058" style="width:221.3pt;height:124.45pt;mso-position-horizontal-relative:char;mso-position-vertical-relative:line" coordsize="4426,2489" o:gfxdata="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">
+              <v:group w14:anchorId="2892BEAB" id="Group 78" o:spid="_x0000_s1058" style="width:221.3pt;height:124.45pt;mso-position-horizontal-relative:char;mso-position-vertical-relative:line" coordsize="4426,2489" o:gfxdata="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">
                 <v:rect id="Rectangle 57" o:spid="_x0000_s1059" style="position:absolute;width:4426;height:2489;visibility:visible;mso-wrap-style:square;v-text-anchor:top" o:gfxdata="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" fillcolor="#1a212b" stroked="f"/>
                 <v:shape id="Picture 58" o:spid="_x0000_s1060" type="#_x0000_t75" style="position:absolute;top:184;width:504;height:492;visibility:visible;mso-wrap-style:square" o:gfxdata="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">
                   <v:imagedata r:id="rId24" o:title=""/>
@@ -10016,7 +10097,7 @@
           </mc:Choice>
           <mc:Fallback>
             <w:pict>
-              <v:group w14:anchorId="20A96D88" id="Group 73" o:spid="_x0000_s1063" style="position:absolute;margin-left:73.8pt;margin-top:9.5pt;width:221.3pt;height:124.6pt;z-index:-251650048;mso-wrap-distance-left:0;mso-wrap-distance-right:0;mso-position-horizontal-relative:page;mso-position-vertical-relative:text" coordorigin="1476,190" coordsize="4426,2492" o:gfxdata="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">
+              <v:group w14:anchorId="20A96D88" id="Group 73" o:spid="_x0000_s1063" style="position:absolute;margin-left:73.8pt;margin-top:9.5pt;width:221.3pt;height:124.6pt;z-index:-251650048;mso-wrap-distance-left:0;mso-wrap-distance-right:0;mso-position-horizontal-relative:page;mso-position-vertical-relative:text" coordorigin="1476,190" coordsize="4426,2492" o:gfxdata="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">
                 <v:rect id="Rectangle 66" o:spid="_x0000_s1064" style="position:absolute;left:1476;top:189;width:4426;height:2492;visibility:visible;mso-wrap-style:square;v-text-anchor:top" o:gfxdata="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" fillcolor="#1a212b" stroked="f"/>
                 <v:shape id="Picture 67" o:spid="_x0000_s1065" type="#_x0000_t75" style="position:absolute;left:1476;top:374;width:504;height:492;visibility:visible;mso-wrap-style:square" o:gfxdata="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">
                   <v:imagedata r:id="rId30" o:title=""/>
@@ -10295,7 +10376,7 @@
           </mc:Choice>
           <mc:Fallback>
             <w:pict>
-              <v:group w14:anchorId="1EDBB1DB" id="Group 68" o:spid="_x0000_s1068" style="position:absolute;margin-left:316.8pt;margin-top:9.5pt;width:221.3pt;height:124.6pt;z-index:-251649024;mso-wrap-distance-left:0;mso-wrap-distance-right:0;mso-position-horizontal-relative:page;mso-position-vertical-relative:text" coordorigin="6336,190" coordsize="4426,2492" o:gfxdata="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">
+              <v:group w14:anchorId="1EDBB1DB" id="Group 68" o:spid="_x0000_s1068" style="position:absolute;margin-left:316.8pt;margin-top:9.5pt;width:221.3pt;height:124.6pt;z-index:-251649024;mso-wrap-distance-left:0;mso-wrap-distance-right:0;mso-position-horizontal-relative:page;mso-position-vertical-relative:text" coordorigin="6336,190" coordsize="4426,2492" o:gfxdata="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">
                 <v:rect id="Rectangle 71" o:spid="_x0000_s1069" style="position:absolute;left:6336;top:189;width:4426;height:2492;visibility:visible;mso-wrap-style:square;v-text-anchor:top" o:gfxdata="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" fillcolor="#1a212b" stroked="f"/>
                 <v:shape id="Picture 72" o:spid="_x0000_s1070" type="#_x0000_t75" style="position:absolute;left:6336;top:374;width:504;height:492;visibility:visible;mso-wrap-style:square" o:gfxdata="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">
                   <v:imagedata r:id="rId30" o:title=""/>
@@ -10773,7 +10854,7 @@
           </mc:Choice>
           <mc:Fallback>
             <w:pict>
-              <v:group w14:anchorId="6D42E1EB" id="Group 64" o:spid="_x0000_s1073" style="position:absolute;margin-left:73.8pt;margin-top:9.45pt;width:221.3pt;height:124.45pt;z-index:-251648000;mso-wrap-distance-left:0;mso-wrap-distance-right:0;mso-position-horizontal-relative:page;mso-position-vertical-relative:text" coordorigin="1476,189" coordsize="4426,2489" o:gfxdata="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">
+              <v:group w14:anchorId="6D42E1EB" id="Group 64" o:spid="_x0000_s1073" style="position:absolute;margin-left:73.8pt;margin-top:9.45pt;width:221.3pt;height:124.45pt;z-index:-251648000;mso-wrap-distance-left:0;mso-wrap-distance-right:0;mso-position-horizontal-relative:page;mso-position-vertical-relative:text" coordorigin="1476,189" coordsize="4426,2489" o:gfxdata="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">
                 <v:rect id="Rectangle 76" o:spid="_x0000_s1074" style="position:absolute;left:1476;top:189;width:4426;height:2489;visibility:visible;mso-wrap-style:square;v-text-anchor:top" o:gfxdata="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" fillcolor="#1a212b" stroked="f"/>
                 <v:shape id="Picture 77" o:spid="_x0000_s1075" type="#_x0000_t75" style="position:absolute;left:1476;top:374;width:504;height:492;visibility:visible;mso-wrap-style:square" o:gfxdata="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">
                   <v:imagedata r:id="rId30" o:title=""/>
@@ -11360,7 +11441,7 @@
           </mc:Choice>
           <mc:Fallback>
             <w:pict>
-              <v:group w14:anchorId="39E1D986" id="Group 60" o:spid="_x0000_s1077" style="position:absolute;margin-left:316.8pt;margin-top:9.45pt;width:221.3pt;height:124.45pt;z-index:-251646976;mso-wrap-distance-left:0;mso-wrap-distance-right:0;mso-position-horizontal-relative:page;mso-position-vertical-relative:text" coordorigin="6336,189" coordsize="4426,2489" o:gfxdata="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">
+              <v:group w14:anchorId="39E1D986" id="Group 60" o:spid="_x0000_s1077" style="position:absolute;margin-left:316.8pt;margin-top:9.45pt;width:221.3pt;height:124.45pt;z-index:-251646976;mso-wrap-distance-left:0;mso-wrap-distance-right:0;mso-position-horizontal-relative:page;mso-position-vertical-relative:text" coordorigin="6336,189" coordsize="4426,2489" o:gfxdata="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">
                 <v:rect id="Rectangle 80" o:spid="_x0000_s1078" style="position:absolute;left:6336;top:189;width:4426;height:2489;visibility:visible;mso-wrap-style:square;v-text-anchor:top" o:gfxdata="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" fillcolor="#1a212b" stroked="f"/>
                 <v:shape id="Picture 81" o:spid="_x0000_s1079" type="#_x0000_t75" style="position:absolute;left:6336;top:374;width:504;height:492;visibility:visible;mso-wrap-style:square" o:gfxdata="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">
                   <v:imagedata r:id="rId30" o:title=""/>
@@ -12031,7 +12112,7 @@
           </mc:Choice>
           <mc:Fallback>
             <w:pict>
-              <v:group w14:anchorId="7AD75548" id="Group 109" o:spid="_x0000_s1081" style="width:221.3pt;height:124.45pt;mso-position-horizontal-relative:char;mso-position-vertical-relative:line" coordsize="4426,2489" o:gfxdata="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">
+              <v:group w14:anchorId="7AD75548" id="Group 109" o:spid="_x0000_s1081" style="width:221.3pt;height:124.45pt;mso-position-horizontal-relative:char;mso-position-vertical-relative:line" coordsize="4426,2489" o:gfxdata="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">
                 <v:rect id="Rectangle 85" o:spid="_x0000_s1082" style="position:absolute;width:4426;height:2489;visibility:visible;mso-wrap-style:square;v-text-anchor:top" o:gfxdata="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" fillcolor="#1a212b" stroked="f"/>
                 <v:shape id="Picture 86" o:spid="_x0000_s1083" type="#_x0000_t75" style="position:absolute;top:184;width:504;height:492;visibility:visible;mso-wrap-style:square" o:gfxdata="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">
                   <v:imagedata r:id="rId24" o:title=""/>
@@ -13306,7 +13387,7 @@
           </mc:Choice>
           <mc:Fallback>
             <w:pict>
-              <v:shape w14:anchorId="31EFAD28" id="Text Box 108" o:spid="_x0000_s1085" type="#_x0000_t202" style="width:183.4pt;height:91.8pt;visibility:visible;mso-wrap-style:square;mso-left-percent:-10001;mso-top-percent:-10001;mso-position-horizontal:absolute;mso-position-horizontal-relative:char;mso-position-vertical:absolute;mso-position-vertical-relative:line;mso-left-percent:-10001;mso-top-percent:-10001;v-text-anchor:top" o:gfxdata="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" filled="f" stroked="f">
+              <v:shape w14:anchorId="31EFAD28" id="Text Box 108" o:spid="_x0000_s1085" type="#_x0000_t202" style="width:183.4pt;height:91.8pt;visibility:visible;mso-wrap-style:square;mso-left-percent:-10001;mso-top-percent:-10001;mso-position-horizontal:absolute;mso-position-horizontal-relative:char;mso-position-vertical:absolute;mso-position-vertical-relative:line;mso-left-percent:-10001;mso-top-percent:-10001;v-text-anchor:top" o:gfxdata="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" filled="f" stroked="f">
                 <v:textbox inset="0,0,0,0">
                   <w:txbxContent>
                     <w:tbl>
@@ -14555,7 +14636,7 @@
           </mc:Choice>
           <mc:Fallback>
             <w:pict>
-              <v:group w14:anchorId="52D2B710" id="Group 103" o:spid="_x0000_s1086" style="position:absolute;left:0;text-align:left;margin-left:316.8pt;margin-top:-125.3pt;width:221.3pt;height:124.45pt;z-index:-251644928;mso-position-horizontal-relative:page;mso-position-vertical-relative:text" coordorigin="6336,-2506" coordsize="4426,2489" o:gfxdata="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">
+              <v:group w14:anchorId="52D2B710" id="Group 103" o:spid="_x0000_s1086" style="position:absolute;left:0;text-align:left;margin-left:316.8pt;margin-top:-125.3pt;width:221.3pt;height:124.45pt;z-index:-251644928;mso-position-horizontal-relative:page;mso-position-vertical-relative:text" coordorigin="6336,-2506" coordsize="4426,2489" o:gfxdata="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">
                 <v:rect id="Rectangle 89" o:spid="_x0000_s1087" style="position:absolute;left:6336;top:-2506;width:4426;height:2489;visibility:visible;mso-wrap-style:square;v-text-anchor:top" o:gfxdata="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" fillcolor="#1a212b" stroked="f"/>
                 <v:shape id="Picture 90" o:spid="_x0000_s1088" type="#_x0000_t75" style="position:absolute;left:6336;top:-2322;width:504;height:492;visibility:visible;mso-wrap-style:square" o:gfxdata="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">
                   <v:imagedata r:id="rId24" o:title=""/>
@@ -15493,7 +15574,7 @@
           </mc:Choice>
           <mc:Fallback>
             <w:pict>
-              <v:group w14:anchorId="78C5D15A" id="Group 99" o:spid="_x0000_s1091" style="position:absolute;margin-left:73.8pt;margin-top:9.5pt;width:221.3pt;height:124.6pt;z-index:-251643904;mso-wrap-distance-left:0;mso-wrap-distance-right:0;mso-position-horizontal-relative:page;mso-position-vertical-relative:text" coordorigin="1476,190" coordsize="4426,2492" o:gfxdata="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">
+              <v:group w14:anchorId="78C5D15A" id="Group 99" o:spid="_x0000_s1091" style="position:absolute;margin-left:73.8pt;margin-top:9.5pt;width:221.3pt;height:124.6pt;z-index:-251643904;mso-wrap-distance-left:0;mso-wrap-distance-right:0;mso-position-horizontal-relative:page;mso-position-vertical-relative:text" coordorigin="1476,190" coordsize="4426,2492" o:gfxdata="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">
                 <v:rect id="Rectangle 94" o:spid="_x0000_s1092" style="position:absolute;left:1476;top:189;width:4426;height:2492;visibility:visible;mso-wrap-style:square;v-text-anchor:top" o:gfxdata="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" fillcolor="#1a212b" stroked="f"/>
                 <v:shape id="Picture 95" o:spid="_x0000_s1093" type="#_x0000_t75" style="position:absolute;left:1476;top:374;width:504;height:492;visibility:visible;mso-wrap-style:square" o:gfxdata="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">
                   <v:imagedata r:id="rId30" o:title=""/>
@@ -16623,7 +16704,7 @@
           </mc:Choice>
           <mc:Fallback>
             <w:pict>
-              <v:group w14:anchorId="57FD6327" id="Group 95" o:spid="_x0000_s1095" style="position:absolute;margin-left:316.8pt;margin-top:9.5pt;width:221.3pt;height:124.6pt;z-index:-251642880;mso-wrap-distance-left:0;mso-wrap-distance-right:0;mso-position-horizontal-relative:page;mso-position-vertical-relative:text" coordorigin="6336,190" coordsize="4426,2492" o:gfxdata="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">
+              <v:group w14:anchorId="57FD6327" id="Group 95" o:spid="_x0000_s1095" style="position:absolute;margin-left:316.8pt;margin-top:9.5pt;width:221.3pt;height:124.6pt;z-index:-251642880;mso-wrap-distance-left:0;mso-wrap-distance-right:0;mso-position-horizontal-relative:page;mso-position-vertical-relative:text" coordorigin="6336,190" coordsize="4426,2492" o:gfxdata="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">
                 <v:rect id="Rectangle 98" o:spid="_x0000_s1096" style="position:absolute;left:6336;top:189;width:4426;height:2492;visibility:visible;mso-wrap-style:square;v-text-anchor:top" o:gfxdata="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" fillcolor="#1a212b" stroked="f"/>
                 <v:shape id="Picture 99" o:spid="_x0000_s1097" type="#_x0000_t75" style="position:absolute;left:6336;top:374;width:504;height:492;visibility:visible;mso-wrap-style:square" o:gfxdata="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">
                   <v:imagedata r:id="rId30" o:title=""/>
@@ -17405,7 +17486,7 @@
           </mc:Choice>
           <mc:Fallback>
             <w:pict>
-              <v:group w14:anchorId="2ED1B9F1" id="Group 91" o:spid="_x0000_s1099" style="position:absolute;margin-left:73.8pt;margin-top:9.45pt;width:221.3pt;height:124.45pt;z-index:-251641856;mso-wrap-distance-left:0;mso-wrap-distance-right:0;mso-position-horizontal-relative:page;mso-position-vertical-relative:text" coordorigin="1476,189" coordsize="4426,2489" o:gfxdata="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">
+              <v:group w14:anchorId="2ED1B9F1" id="Group 91" o:spid="_x0000_s1099" style="position:absolute;margin-left:73.8pt;margin-top:9.45pt;width:221.3pt;height:124.45pt;z-index:-251641856;mso-wrap-distance-left:0;mso-wrap-distance-right:0;mso-position-horizontal-relative:page;mso-position-vertical-relative:text" coordorigin="1476,189" coordsize="4426,2489" o:gfxdata="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">
                 <v:rect id="Rectangle 102" o:spid="_x0000_s1100" style="position:absolute;left:1476;top:189;width:4426;height:2489;visibility:visible;mso-wrap-style:square;v-text-anchor:top" o:gfxdata="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" fillcolor="#1a212b" stroked="f"/>
                 <v:shape id="Picture 103" o:spid="_x0000_s1101" type="#_x0000_t75" style="position:absolute;left:1476;top:374;width:504;height:492;visibility:visible;mso-wrap-style:square" o:gfxdata="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">
                   <v:imagedata r:id="rId30" o:title=""/>
@@ -18077,7 +18158,7 @@
           </mc:Choice>
           <mc:Fallback>
             <w:pict>
-              <v:group w14:anchorId="3ED7262C" id="Group 87" o:spid="_x0000_s1103" style="position:absolute;margin-left:316.8pt;margin-top:9.45pt;width:221.3pt;height:124.45pt;z-index:-251640832;mso-wrap-distance-left:0;mso-wrap-distance-right:0;mso-position-horizontal-relative:page;mso-position-vertical-relative:text" coordorigin="6336,189" coordsize="4426,2489" o:gfxdata="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">
+              <v:group w14:anchorId="3ED7262C" id="Group 87" o:spid="_x0000_s1103" style="position:absolute;margin-left:316.8pt;margin-top:9.45pt;width:221.3pt;height:124.45pt;z-index:-251640832;mso-wrap-distance-left:0;mso-wrap-distance-right:0;mso-position-horizontal-relative:page;mso-position-vertical-relative:text" coordorigin="6336,189" coordsize="4426,2489" o:gfxdata="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">
                 <v:rect id="Rectangle 106" o:spid="_x0000_s1104" style="position:absolute;left:6336;top:189;width:4426;height:2489;visibility:visible;mso-wrap-style:square;v-text-anchor:top" o:gfxdata="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" fillcolor="#1a212b" stroked="f"/>
                 <v:shape id="Picture 107" o:spid="_x0000_s1105" type="#_x0000_t75" style="position:absolute;left:6336;top:374;width:504;height:492;visibility:visible;mso-wrap-style:square" o:gfxdata="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">
                   <v:imagedata r:id="rId30" o:title=""/>
@@ -18761,7 +18842,7 @@
           </mc:Choice>
           <mc:Fallback>
             <w:pict>
-              <v:group w14:anchorId="4EAD0335" id="Group 131" o:spid="_x0000_s1107" style="width:221.3pt;height:124.45pt;mso-position-horizontal-relative:char;mso-position-vertical-relative:line" coordsize="4426,2489" o:gfxdata="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">
+              <v:group w14:anchorId="4EAD0335" id="Group 131" o:spid="_x0000_s1107" style="width:221.3pt;height:124.45pt;mso-position-horizontal-relative:char;mso-position-vertical-relative:line" coordsize="4426,2489" o:gfxdata="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">
                 <v:rect id="Rectangle 114" o:spid="_x0000_s1108" style="position:absolute;width:4426;height:2489;visibility:visible;mso-wrap-style:square;v-text-anchor:top" o:gfxdata="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" fillcolor="#1a212b" stroked="f"/>
                 <v:shape id="Picture 115" o:spid="_x0000_s1109" type="#_x0000_t75" style="position:absolute;top:184;width:504;height:492;visibility:visible;mso-wrap-style:square" o:gfxdata="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">
                   <v:imagedata r:id="rId24" o:title=""/>
@@ -19349,27 +19430,7 @@
                                   <w:w w:val="105"/>
                                   <w:sz w:val="8"/>
                                 </w:rPr>
-                                <w:t xml:space="preserve">system </w:t>
-                              </w:r>
-                              <w:proofErr w:type="spellStart"/>
-                              <w:r>
-                                <w:rPr>
-                                  <w:rFonts w:ascii="Arial"/>
-                                  <w:color w:val="FFFFFF"/>
-                                  <w:w w:val="105"/>
-                                  <w:sz w:val="8"/>
-                                </w:rPr>
-                                <w:t>Chunjie</w:t>
-                              </w:r>
-                              <w:proofErr w:type="spellEnd"/>
-                              <w:r>
-                                <w:rPr>
-                                  <w:rFonts w:ascii="Arial"/>
-                                  <w:color w:val="FFFFFF"/>
-                                  <w:w w:val="105"/>
-                                  <w:sz w:val="8"/>
-                                </w:rPr>
-                                <w:t>:</w:t>
+                                <w:t>system Chunjie:</w:t>
                               </w:r>
                             </w:p>
                             <w:p>
@@ -19669,7 +19730,7 @@
           </mc:Choice>
           <mc:Fallback>
             <w:pict>
-              <v:group w14:anchorId="5E60E7B6" id="Group 127" o:spid="_x0000_s1111" style="width:221.3pt;height:124.45pt;mso-position-horizontal-relative:char;mso-position-vertical-relative:line" coordsize="4426,2489" o:gfxdata="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">
+              <v:group w14:anchorId="5E60E7B6" id="Group 127" o:spid="_x0000_s1111" style="width:221.3pt;height:124.45pt;mso-position-horizontal-relative:char;mso-position-vertical-relative:line" coordsize="4426,2489" o:gfxdata="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">
                 <v:rect id="Rectangle 110" o:spid="_x0000_s1112" style="position:absolute;width:4426;height:2489;visibility:visible;mso-wrap-style:square;v-text-anchor:top" o:gfxdata="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" fillcolor="#1a212b" stroked="f"/>
                 <v:shape id="Picture 111" o:spid="_x0000_s1113" type="#_x0000_t75" style="position:absolute;top:184;width:504;height:492;visibility:visible;mso-wrap-style:square" o:gfxdata="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">
                   <v:imagedata r:id="rId24" o:title=""/>
@@ -19922,27 +19983,7 @@
                             <w:w w:val="105"/>
                             <w:sz w:val="8"/>
                           </w:rPr>
-                          <w:t xml:space="preserve">system </w:t>
-                        </w:r>
-                        <w:proofErr w:type="spellStart"/>
-                        <w:r>
-                          <w:rPr>
-                            <w:rFonts w:ascii="Arial"/>
-                            <w:color w:val="FFFFFF"/>
-                            <w:w w:val="105"/>
-                            <w:sz w:val="8"/>
-                          </w:rPr>
-                          <w:t>Chunjie</w:t>
-                        </w:r>
-                        <w:proofErr w:type="spellEnd"/>
-                        <w:r>
-                          <w:rPr>
-                            <w:rFonts w:ascii="Arial"/>
-                            <w:color w:val="FFFFFF"/>
-                            <w:w w:val="105"/>
-                            <w:sz w:val="8"/>
-                          </w:rPr>
-                          <w:t>:</w:t>
+                          <w:t>system Chunjie:</w:t>
                         </w:r>
                       </w:p>
                       <w:p>
@@ -20555,7 +20596,7 @@
           </mc:Choice>
           <mc:Fallback>
             <w:pict>
-              <v:group w14:anchorId="46A61AB1" id="Group 122" o:spid="_x0000_s1115" style="position:absolute;margin-left:73.8pt;margin-top:9.5pt;width:221.3pt;height:124.6pt;z-index:-251638784;mso-wrap-distance-left:0;mso-wrap-distance-right:0;mso-position-horizontal-relative:page;mso-position-vertical-relative:text" coordorigin="1476,190" coordsize="4426,2492" o:gfxdata="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">
+              <v:group w14:anchorId="46A61AB1" id="Group 122" o:spid="_x0000_s1115" style="position:absolute;margin-left:73.8pt;margin-top:9.5pt;width:221.3pt;height:124.6pt;z-index:-251638784;mso-wrap-distance-left:0;mso-wrap-distance-right:0;mso-position-horizontal-relative:page;mso-position-vertical-relative:text" coordorigin="1476,190" coordsize="4426,2492" o:gfxdata="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">
                 <v:rect id="Rectangle 118" o:spid="_x0000_s1116" style="position:absolute;left:1476;top:189;width:4426;height:2492;visibility:visible;mso-wrap-style:square;v-text-anchor:top" o:gfxdata="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" fillcolor="#1a212b" stroked="f"/>
                 <v:shape id="Picture 119" o:spid="_x0000_s1117" type="#_x0000_t75" style="position:absolute;left:1476;top:374;width:504;height:492;visibility:visible;mso-wrap-style:square" o:gfxdata="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">
                   <v:imagedata r:id="rId30" o:title=""/>
@@ -20838,7 +20879,7 @@
           </mc:Choice>
           <mc:Fallback>
             <w:pict>
-              <v:group w14:anchorId="6D5ACF84" id="Group 117" o:spid="_x0000_s1120" style="position:absolute;margin-left:316.8pt;margin-top:9.5pt;width:221.3pt;height:124.6pt;z-index:-251637760;mso-wrap-distance-left:0;mso-wrap-distance-right:0;mso-position-horizontal-relative:page;mso-position-vertical-relative:text" coordorigin="6336,190" coordsize="4426,2492" o:gfxdata="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">
+              <v:group w14:anchorId="6D5ACF84" id="Group 117" o:spid="_x0000_s1120" style="position:absolute;margin-left:316.8pt;margin-top:9.5pt;width:221.3pt;height:124.6pt;z-index:-251637760;mso-wrap-distance-left:0;mso-wrap-distance-right:0;mso-position-horizontal-relative:page;mso-position-vertical-relative:text" coordorigin="6336,190" coordsize="4426,2492" o:gfxdata="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">
                 <v:rect id="Rectangle 123" o:spid="_x0000_s1121" style="position:absolute;left:6336;top:189;width:4426;height:2492;visibility:visible;mso-wrap-style:square;v-text-anchor:top" o:gfxdata="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" fillcolor="#1a212b" stroked="f"/>
                 <v:shape id="Picture 124" o:spid="_x0000_s1122" type="#_x0000_t75" style="position:absolute;left:6336;top:374;width:504;height:492;visibility:visible;mso-wrap-style:square" o:gfxdata="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">
                   <v:imagedata r:id="rId30" o:title=""/>
@@ -21295,7 +21336,7 @@
           </mc:Choice>
           <mc:Fallback>
             <w:pict>
-              <v:group w14:anchorId="4FD7E547" id="Group 113" o:spid="_x0000_s1125" style="position:absolute;margin-left:73.8pt;margin-top:9.45pt;width:221.3pt;height:124.45pt;z-index:-251636736;mso-wrap-distance-left:0;mso-wrap-distance-right:0;mso-position-horizontal-relative:page;mso-position-vertical-relative:text" coordorigin="1476,189" coordsize="4426,2489" o:gfxdata="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">
+              <v:group w14:anchorId="4FD7E547" id="Group 113" o:spid="_x0000_s1125" style="position:absolute;margin-left:73.8pt;margin-top:9.45pt;width:221.3pt;height:124.45pt;z-index:-251636736;mso-wrap-distance-left:0;mso-wrap-distance-right:0;mso-position-horizontal-relative:page;mso-position-vertical-relative:text" coordorigin="1476,189" coordsize="4426,2489" o:gfxdata="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">
                 <v:rect id="Rectangle 128" o:spid="_x0000_s1126" style="position:absolute;left:1476;top:189;width:4426;height:2489;visibility:visible;mso-wrap-style:square;v-text-anchor:top" o:gfxdata="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" fillcolor="#1a212b" stroked="f"/>
                 <v:shape id="Picture 129" o:spid="_x0000_s1127" type="#_x0000_t75" style="position:absolute;left:1476;top:374;width:504;height:492;visibility:visible;mso-wrap-style:square" o:gfxdata="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">
                   <v:imagedata r:id="rId30" o:title=""/>
@@ -21526,18 +21567,10 @@
         <w:rPr>
           <w:rFonts w:ascii="Times New Roman" w:hAnsi="Times New Roman" w:cs="Times New Roman"/>
         </w:rPr>
-        <w:t xml:space="preserve">Vasu </w:t>
-      </w:r>
-      <w:proofErr w:type="spellStart"/>
-      <w:r>
-        <w:rPr>
-          <w:rFonts w:ascii="Times New Roman" w:hAnsi="Times New Roman" w:cs="Times New Roman"/>
-        </w:rPr>
-        <w:t>Bhog</w:t>
+        <w:t>Vasu Bhog</w:t>
       </w:r>
       <w:bookmarkEnd w:id="28"/>
       <w:bookmarkEnd w:id="29"/>
-      <w:proofErr w:type="spellEnd"/>
     </w:p>
     <w:p>
       <w:pPr>
@@ -21578,21 +21611,7 @@
         <w:rPr>
           <w:rFonts w:ascii="Times New Roman" w:hAnsi="Times New Roman" w:cs="Times New Roman"/>
         </w:rPr>
-        <w:t xml:space="preserve">My co-op and internship experiences intertwine with my degree in which I have a diverse set of technical and professional skills. I have worked on many different projects and roles ranging from data analyst to full-stack developer during my previous internships. I like to challenge myself and find projects that expand my technical knowledge and professional skills. I have been able to develop these skills through my co-op experiences at Microsoft, Fifth Third Bank and the research internship in France called </w:t>
-      </w:r>
-      <w:proofErr w:type="spellStart"/>
-      <w:r>
-        <w:rPr>
-          <w:rFonts w:ascii="Times New Roman" w:hAnsi="Times New Roman" w:cs="Times New Roman"/>
-        </w:rPr>
-        <w:t>UrbanLoop</w:t>
-      </w:r>
-      <w:proofErr w:type="spellEnd"/>
-      <w:r>
-        <w:rPr>
-          <w:rFonts w:ascii="Times New Roman" w:hAnsi="Times New Roman" w:cs="Times New Roman"/>
-        </w:rPr>
-        <w:t>. I enjoyed learning from incredibly smart people and their perspectives on how to bring my knowledge to be used in an industry manner. I believe that all my internship experiences will benefit me greatly in successfully leading and developing our project.</w:t>
+        <w:t>My co-op and internship experiences intertwine with my degree in which I have a diverse set of technical and professional skills. I have worked on many different projects and roles ranging from data analyst to full-stack developer during my previous internships. I like to challenge myself and find projects that expand my technical knowledge and professional skills. I have been able to develop these skills through my co-op experiences at Microsoft, Fifth Third Bank and the research internship in France called UrbanLoop. I enjoyed learning from incredibly smart people and their perspectives on how to bring my knowledge to be used in an industry manner. I believe that all my internship experiences will benefit me greatly in successfully leading and developing our project.</w:t>
       </w:r>
     </w:p>
     <w:p>
@@ -21621,21 +21640,7 @@
           <w:rFonts w:ascii="Times New Roman" w:hAnsi="Times New Roman" w:cs="Times New Roman"/>
         </w:rPr>
         <w:lastRenderedPageBreak/>
-        <w:t xml:space="preserve">Our approach to solving this will be based on a learning structure and verification. We will begin with validating and processing images and videos of objects, road signs, and dangerous conditions on the roadway to aid the driver. Detection and validation will allow us to create reliable models for which we can use in our AI-enabled device. We will then utilize the raspberry PI and camera system to capture live feed. Once verification and system design are suitable for vehicles then we can test our product. I believe if we </w:t>
-      </w:r>
-      <w:proofErr w:type="gramStart"/>
-      <w:r>
-        <w:rPr>
-          <w:rFonts w:ascii="Times New Roman" w:hAnsi="Times New Roman" w:cs="Times New Roman"/>
-        </w:rPr>
-        <w:t>are able to</w:t>
-      </w:r>
-      <w:proofErr w:type="gramEnd"/>
-      <w:r>
-        <w:rPr>
-          <w:rFonts w:ascii="Times New Roman" w:hAnsi="Times New Roman" w:cs="Times New Roman"/>
-        </w:rPr>
-        <w:t xml:space="preserve"> satisfiable detect dangerous objects and distractions that could cause a crash, this would justify our project and success.</w:t>
+        <w:t>Our approach to solving this will be based on a learning structure and verification. We will begin with validating and processing images and videos of objects, road signs, and dangerous conditions on the roadway to aid the driver. Detection and validation will allow us to create reliable models for which we can use in our AI-enabled device. We will then utilize the raspberry PI and camera system to capture live feed. Once verification and system design are suitable for vehicles then we can test our product. I believe if we are able to satisfiable detect dangerous objects and distractions that could cause a crash, this would justify our project and success.</w:t>
       </w:r>
     </w:p>
     <w:p>
@@ -21692,14 +21697,12 @@
         </w:rPr>
         <w:t xml:space="preserve">As mentioned in the first paragraph, the project involves computer vision and deep learning. For computer vision, we will be focusing on graphic processing. For this reason, all our team members are currently taking Computer Graphic I and self-studying with this knowledge, we want to use this project as a learning experience as well. For deep learning, every member has taken deep learning or machine learning previous, we use those experience to help develop the program and improve our skill in deep learning as well. For the interface for the system, I have taken User Interface I previously and created a web application as the final assignment for Python course. All </w:t>
       </w:r>
-      <w:proofErr w:type="gramStart"/>
       <w:r>
         <w:rPr>
           <w:rFonts w:ascii="Times New Roman" w:hAnsi="Times New Roman" w:cs="Times New Roman"/>
         </w:rPr>
-        <w:t>those knowledge</w:t>
+        <w:t>that knowledge</w:t>
       </w:r>
-      <w:proofErr w:type="gramEnd"/>
       <w:r>
         <w:rPr>
           <w:rFonts w:ascii="Times New Roman" w:hAnsi="Times New Roman" w:cs="Times New Roman"/>
@@ -21774,19 +21777,11 @@
       </w:pPr>
       <w:bookmarkStart w:id="32" w:name="_Toc26480547"/>
       <w:bookmarkStart w:id="33" w:name="_Toc26486850"/>
-      <w:proofErr w:type="spellStart"/>
       <w:r>
         <w:rPr>
           <w:rFonts w:ascii="Times New Roman" w:hAnsi="Times New Roman" w:cs="Times New Roman"/>
         </w:rPr>
-        <w:t>Chunjie</w:t>
-      </w:r>
-      <w:proofErr w:type="spellEnd"/>
-      <w:r>
-        <w:rPr>
-          <w:rFonts w:ascii="Times New Roman" w:hAnsi="Times New Roman" w:cs="Times New Roman"/>
-        </w:rPr>
-        <w:t xml:space="preserve"> Pan</w:t>
+        <w:t>Chunjie Pan</w:t>
       </w:r>
       <w:bookmarkEnd w:id="32"/>
       <w:bookmarkEnd w:id="33"/>
@@ -21804,14 +21799,12 @@
         </w:rPr>
         <w:t xml:space="preserve">The project aims to harness the power of computer vision and machine learning to detect dangerous and object on the road. The end project will utilize camera feed data, utilize Raspberry PI as platform and use Amazon Web Services to process image. Nowadays, the number of vehicles on road is increasing every day and there is a continuous increase in crashes over the years. However, there are barely any smart devices installed in vehicle to help driver recognized the dangerous on the road. For most people, they </w:t>
       </w:r>
-      <w:proofErr w:type="gramStart"/>
       <w:r>
         <w:rPr>
           <w:rFonts w:ascii="Times New Roman" w:hAnsi="Times New Roman" w:cs="Times New Roman"/>
         </w:rPr>
-        <w:t>have to</w:t>
+        <w:t>must</w:t>
       </w:r>
-      <w:proofErr w:type="gramEnd"/>
       <w:r>
         <w:rPr>
           <w:rFonts w:ascii="Times New Roman" w:hAnsi="Times New Roman" w:cs="Times New Roman"/>
@@ -21985,14 +21978,12 @@
           <w:rFonts w:ascii="Times New Roman" w:hAnsi="Times New Roman" w:cs="Times New Roman"/>
         </w:rPr>
       </w:pPr>
-      <w:proofErr w:type="spellStart"/>
       <w:r>
         <w:rPr>
           <w:rFonts w:ascii="Times New Roman" w:hAnsi="Times New Roman" w:cs="Times New Roman"/>
         </w:rPr>
-        <w:t>Linkedin</w:t>
+        <w:t>LinkedIn</w:t>
       </w:r>
-      <w:proofErr w:type="spellEnd"/>
       <w:r>
         <w:rPr>
           <w:rFonts w:ascii="Times New Roman" w:hAnsi="Times New Roman" w:cs="Times New Roman"/>
@@ -22120,21 +22111,7 @@
         <w:rPr>
           <w:rFonts w:ascii="Times New Roman" w:hAnsi="Times New Roman" w:cs="Times New Roman"/>
         </w:rPr>
-        <w:t xml:space="preserve">Created PowerShell Cmdlet used in the </w:t>
-      </w:r>
-      <w:proofErr w:type="spellStart"/>
-      <w:r>
-        <w:rPr>
-          <w:rFonts w:ascii="Times New Roman" w:hAnsi="Times New Roman" w:cs="Times New Roman"/>
-        </w:rPr>
-        <w:t>SQLServer</w:t>
-      </w:r>
-      <w:proofErr w:type="spellEnd"/>
-      <w:r>
-        <w:rPr>
-          <w:rFonts w:ascii="Times New Roman" w:hAnsi="Times New Roman" w:cs="Times New Roman"/>
-        </w:rPr>
-        <w:t xml:space="preserve"> PS Module to operationalize and execute SQL Notebooks</w:t>
+        <w:t>Created PowerShell Cmdlet used in the SQLServer PS Module to operationalize and execute SQL Notebooks</w:t>
       </w:r>
     </w:p>
     <w:p>
@@ -22221,37 +22198,7 @@
         <w:rPr>
           <w:rFonts w:ascii="Times New Roman" w:hAnsi="Times New Roman" w:cs="Times New Roman"/>
         </w:rPr>
-        <w:t xml:space="preserve">Created an optimized planned solution for an intelligent control system using </w:t>
-      </w:r>
-      <w:proofErr w:type="spellStart"/>
-      <w:r>
-        <w:rPr>
-          <w:rFonts w:ascii="Times New Roman" w:hAnsi="Times New Roman" w:cs="Times New Roman"/>
-        </w:rPr>
-        <w:t>Wago</w:t>
-      </w:r>
-      <w:proofErr w:type="spellEnd"/>
-      <w:r>
-        <w:rPr>
-          <w:rFonts w:ascii="Times New Roman" w:hAnsi="Times New Roman" w:cs="Times New Roman"/>
-        </w:rPr>
-        <w:t xml:space="preserve"> PLC, sensors, and </w:t>
-      </w:r>
-      <w:proofErr w:type="spellStart"/>
-      <w:proofErr w:type="gramStart"/>
-      <w:r>
-        <w:rPr>
-          <w:rFonts w:ascii="Times New Roman" w:hAnsi="Times New Roman" w:cs="Times New Roman"/>
-        </w:rPr>
-        <w:t>e!Cockpit</w:t>
-      </w:r>
-      <w:proofErr w:type="spellEnd"/>
-      <w:proofErr w:type="gramEnd"/>
-      <w:r>
-        <w:rPr>
-          <w:rFonts w:ascii="Times New Roman" w:hAnsi="Times New Roman" w:cs="Times New Roman"/>
-        </w:rPr>
-        <w:t xml:space="preserve"> programming</w:t>
+        <w:t>Created an optimized planned solution for an intelligent control system using Wago PLC, sensors, and e!Cockpit programming</w:t>
       </w:r>
     </w:p>
     <w:p>
@@ -22270,21 +22217,7 @@
         <w:rPr>
           <w:rFonts w:ascii="Times New Roman" w:hAnsi="Times New Roman" w:cs="Times New Roman"/>
         </w:rPr>
-        <w:t xml:space="preserve">Created a live-tracking GUI using Python </w:t>
-      </w:r>
-      <w:proofErr w:type="spellStart"/>
-      <w:r>
-        <w:rPr>
-          <w:rFonts w:ascii="Times New Roman" w:hAnsi="Times New Roman" w:cs="Times New Roman"/>
-        </w:rPr>
-        <w:t>Tkinter</w:t>
-      </w:r>
-      <w:proofErr w:type="spellEnd"/>
-      <w:r>
-        <w:rPr>
-          <w:rFonts w:ascii="Times New Roman" w:hAnsi="Times New Roman" w:cs="Times New Roman"/>
-        </w:rPr>
-        <w:t xml:space="preserve"> to track each pods location on the loops</w:t>
+        <w:t>Created a live-tracking GUI using Python Tkinter to track each pods location on the loops</w:t>
       </w:r>
     </w:p>
     <w:p>
@@ -22319,23 +22252,7 @@
           <w:rFonts w:ascii="Times New Roman" w:hAnsi="Times New Roman" w:cs="Times New Roman"/>
           <w:b/>
         </w:rPr>
-        <w:t xml:space="preserve">GOOGLE via </w:t>
-      </w:r>
-      <w:proofErr w:type="spellStart"/>
-      <w:r>
-        <w:rPr>
-          <w:rFonts w:ascii="Times New Roman" w:hAnsi="Times New Roman" w:cs="Times New Roman"/>
-          <w:b/>
-        </w:rPr>
-        <w:t>Vaco</w:t>
-      </w:r>
-      <w:proofErr w:type="spellEnd"/>
-      <w:r>
-        <w:rPr>
-          <w:rFonts w:ascii="Times New Roman" w:hAnsi="Times New Roman" w:cs="Times New Roman"/>
-          <w:b/>
-        </w:rPr>
-        <w:t>, Google Cloud Platform Student Innovator</w:t>
+        <w:t>GOOGLE via Vaco, Google Cloud Platform Student Innovator</w:t>
       </w:r>
     </w:p>
     <w:p>
@@ -22532,21 +22449,7 @@
         <w:rPr>
           <w:rFonts w:ascii="Times New Roman" w:hAnsi="Times New Roman" w:cs="Times New Roman"/>
         </w:rPr>
-        <w:t xml:space="preserve">Aided in research, design, development, and testing for </w:t>
-      </w:r>
-      <w:proofErr w:type="spellStart"/>
-      <w:r>
-        <w:rPr>
-          <w:rFonts w:ascii="Times New Roman" w:hAnsi="Times New Roman" w:cs="Times New Roman"/>
-        </w:rPr>
-        <w:t>WebVR</w:t>
-      </w:r>
-      <w:proofErr w:type="spellEnd"/>
-      <w:r>
-        <w:rPr>
-          <w:rFonts w:ascii="Times New Roman" w:hAnsi="Times New Roman" w:cs="Times New Roman"/>
-        </w:rPr>
-        <w:t xml:space="preserve"> and commercial banking site</w:t>
+        <w:t>Aided in research, design, development, and testing for WebVR and commercial banking site</w:t>
       </w:r>
     </w:p>
     <w:p>
@@ -22758,6 +22661,15 @@
       </w:pPr>
       <w:bookmarkStart w:id="43" w:name="_Toc26480553"/>
       <w:bookmarkStart w:id="44" w:name="_Toc26486856"/>
+    </w:p>
+    <w:p>
+      <w:pPr>
+        <w:pStyle w:val="Heading2"/>
+        <w:spacing w:after="240" w:line="276" w:lineRule="auto"/>
+        <w:rPr>
+          <w:rFonts w:ascii="Times New Roman" w:hAnsi="Times New Roman" w:cs="Times New Roman"/>
+        </w:rPr>
+      </w:pPr>
       <w:r>
         <w:rPr>
           <w:rFonts w:ascii="Times New Roman" w:hAnsi="Times New Roman" w:cs="Times New Roman"/>
@@ -22811,7 +22723,6 @@
         <w:rPr>
           <w:rFonts w:ascii="Times New Roman" w:hAnsi="Times New Roman" w:cs="Times New Roman"/>
         </w:rPr>
-        <w:lastRenderedPageBreak/>
         <w:t>Phone: (347) 335-6015</w:t>
       </w:r>
     </w:p>
@@ -22926,21 +22837,7 @@
         <w:rPr>
           <w:rFonts w:ascii="Times New Roman" w:hAnsi="Times New Roman" w:cs="Times New Roman"/>
         </w:rPr>
-        <w:t xml:space="preserve">Using </w:t>
-      </w:r>
-      <w:proofErr w:type="spellStart"/>
-      <w:r>
-        <w:rPr>
-          <w:rFonts w:ascii="Times New Roman" w:hAnsi="Times New Roman" w:cs="Times New Roman"/>
-        </w:rPr>
-        <w:t>PsychoPy</w:t>
-      </w:r>
-      <w:proofErr w:type="spellEnd"/>
-      <w:r>
-        <w:rPr>
-          <w:rFonts w:ascii="Times New Roman" w:hAnsi="Times New Roman" w:cs="Times New Roman"/>
-        </w:rPr>
-        <w:t xml:space="preserve"> package to create an experiment to collect data.</w:t>
+        <w:t>Using PsychoPy package to create an experiment to collect data.</w:t>
       </w:r>
     </w:p>
     <w:p>
@@ -23008,21 +22905,7 @@
         <w:rPr>
           <w:rFonts w:ascii="Times New Roman" w:hAnsi="Times New Roman" w:cs="Times New Roman"/>
         </w:rPr>
-        <w:t xml:space="preserve">Used PTV </w:t>
-      </w:r>
-      <w:proofErr w:type="spellStart"/>
-      <w:r>
-        <w:rPr>
-          <w:rFonts w:ascii="Times New Roman" w:hAnsi="Times New Roman" w:cs="Times New Roman"/>
-        </w:rPr>
-        <w:t>Vissim</w:t>
-      </w:r>
-      <w:proofErr w:type="spellEnd"/>
-      <w:r>
-        <w:rPr>
-          <w:rFonts w:ascii="Times New Roman" w:hAnsi="Times New Roman" w:cs="Times New Roman"/>
-        </w:rPr>
-        <w:t xml:space="preserve"> to develop a highway transportation simulation.</w:t>
+        <w:t>Used PTV Vissim to develop a highway transportation simulation.</w:t>
       </w:r>
     </w:p>
     <w:p>
@@ -23185,6 +23068,7 @@
         <w:rPr>
           <w:rFonts w:ascii="Times New Roman" w:hAnsi="Times New Roman" w:cs="Times New Roman"/>
         </w:rPr>
+        <w:lastRenderedPageBreak/>
         <w:t>Built friendly relationships with colleagues to enhance the work environment and experience.</w:t>
       </w:r>
     </w:p>
@@ -23253,7 +23137,6 @@
         <w:rPr>
           <w:rFonts w:ascii="Times New Roman" w:hAnsi="Times New Roman" w:cs="Times New Roman"/>
         </w:rPr>
-        <w:lastRenderedPageBreak/>
         <w:t>Used professional communication skill to present projects and ideas to partners and supervisor.</w:t>
       </w:r>
     </w:p>
@@ -23360,19 +23243,11 @@
       </w:pPr>
       <w:bookmarkStart w:id="51" w:name="_Toc26480557"/>
       <w:bookmarkStart w:id="52" w:name="_Toc26486860"/>
-      <w:proofErr w:type="spellStart"/>
       <w:r>
         <w:rPr>
           <w:rFonts w:ascii="Times New Roman" w:hAnsi="Times New Roman" w:cs="Times New Roman"/>
         </w:rPr>
-        <w:t>Chunjie</w:t>
-      </w:r>
-      <w:proofErr w:type="spellEnd"/>
-      <w:r>
-        <w:rPr>
-          <w:rFonts w:ascii="Times New Roman" w:hAnsi="Times New Roman" w:cs="Times New Roman"/>
-        </w:rPr>
-        <w:t xml:space="preserve"> Pan</w:t>
+        <w:t>Chunjie Pan</w:t>
       </w:r>
       <w:bookmarkEnd w:id="51"/>
       <w:bookmarkEnd w:id="52"/>
@@ -23450,21 +23325,7 @@
         <w:rPr>
           <w:rFonts w:ascii="Times New Roman" w:hAnsi="Times New Roman" w:cs="Times New Roman"/>
         </w:rPr>
-        <w:t xml:space="preserve">Designed road network module in </w:t>
-      </w:r>
-      <w:proofErr w:type="spellStart"/>
-      <w:r>
-        <w:rPr>
-          <w:rFonts w:ascii="Times New Roman" w:hAnsi="Times New Roman" w:cs="Times New Roman"/>
-        </w:rPr>
-        <w:t>Vissim</w:t>
-      </w:r>
-      <w:proofErr w:type="spellEnd"/>
-      <w:r>
-        <w:rPr>
-          <w:rFonts w:ascii="Times New Roman" w:hAnsi="Times New Roman" w:cs="Times New Roman"/>
-        </w:rPr>
-        <w:t xml:space="preserve"> software.</w:t>
+        <w:t>Designed road network module in Vissim software.</w:t>
       </w:r>
     </w:p>
     <w:p>
@@ -23521,21 +23382,7 @@
         <w:rPr>
           <w:rFonts w:ascii="Times New Roman" w:hAnsi="Times New Roman" w:cs="Times New Roman"/>
         </w:rPr>
-        <w:t xml:space="preserve">Completed a pdf reader application alone including resize, rotation, insertion, crop, convert and, </w:t>
-      </w:r>
-      <w:proofErr w:type="spellStart"/>
-      <w:r>
-        <w:rPr>
-          <w:rFonts w:ascii="Times New Roman" w:hAnsi="Times New Roman" w:cs="Times New Roman"/>
-        </w:rPr>
-        <w:t>etc</w:t>
-      </w:r>
-      <w:proofErr w:type="spellEnd"/>
-      <w:r>
-        <w:rPr>
-          <w:rFonts w:ascii="Times New Roman" w:hAnsi="Times New Roman" w:cs="Times New Roman"/>
-        </w:rPr>
-        <w:t xml:space="preserve"> May 2018 – Aug 2018</w:t>
+        <w:t>Completed a pdf reader application alone including resize, rotation, insertion, crop, convert and, etc May 2018 – Aug 2018</w:t>
       </w:r>
     </w:p>
     <w:p>
@@ -23668,6 +23515,7 @@
         <w:rPr>
           <w:rFonts w:ascii="Times New Roman" w:hAnsi="Times New Roman" w:cs="Times New Roman"/>
         </w:rPr>
+        <w:lastRenderedPageBreak/>
         <w:t>Coded background functions for webpage and developed webpage frontend</w:t>
       </w:r>
     </w:p>
@@ -23750,7 +23598,6 @@
         <w:rPr>
           <w:rFonts w:ascii="Times New Roman" w:hAnsi="Times New Roman" w:cs="Times New Roman"/>
         </w:rPr>
-        <w:lastRenderedPageBreak/>
         <w:t>Skills/expertise areas</w:t>
       </w:r>
       <w:bookmarkEnd w:id="55"/>
@@ -23871,14 +23718,12 @@
           <w:rFonts w:ascii="Times New Roman" w:hAnsi="Times New Roman" w:cs="Times New Roman"/>
         </w:rPr>
       </w:pPr>
-      <w:proofErr w:type="spellStart"/>
       <w:r>
         <w:rPr>
           <w:rFonts w:ascii="Times New Roman" w:hAnsi="Times New Roman" w:cs="Times New Roman"/>
         </w:rPr>
-        <w:t>Dtabase</w:t>
+        <w:t>Database</w:t>
       </w:r>
-      <w:proofErr w:type="spellEnd"/>
       <w:r>
         <w:rPr>
           <w:rFonts w:ascii="Times New Roman" w:hAnsi="Times New Roman" w:cs="Times New Roman"/>
@@ -23898,14 +23743,12 @@
           <w:rFonts w:ascii="Times New Roman" w:hAnsi="Times New Roman" w:cs="Times New Roman"/>
         </w:rPr>
       </w:pPr>
-      <w:proofErr w:type="spellStart"/>
       <w:r>
         <w:rPr>
           <w:rFonts w:ascii="Times New Roman" w:hAnsi="Times New Roman" w:cs="Times New Roman"/>
         </w:rPr>
-        <w:t>Artifical</w:t>
+        <w:t>Artificial</w:t>
       </w:r>
-      <w:proofErr w:type="spellEnd"/>
       <w:r>
         <w:rPr>
           <w:rFonts w:ascii="Times New Roman" w:hAnsi="Times New Roman" w:cs="Times New Roman"/>
@@ -24613,14 +24456,12 @@
               </w:rPr>
               <w:t xml:space="preserve">Met with </w:t>
             </w:r>
-            <w:proofErr w:type="gramStart"/>
-            <w:r>
-              <w:rPr>
-                <w:rFonts w:ascii="Times New Roman" w:hAnsi="Times New Roman" w:cs="Times New Roman"/>
-              </w:rPr>
-              <w:t>others</w:t>
-            </w:r>
-            <w:proofErr w:type="gramEnd"/>
+            <w:r>
+              <w:rPr>
+                <w:rFonts w:ascii="Times New Roman" w:hAnsi="Times New Roman" w:cs="Times New Roman"/>
+              </w:rPr>
+              <w:t>other</w:t>
+            </w:r>
             <w:r>
               <w:rPr>
                 <w:rFonts w:ascii="Times New Roman" w:hAnsi="Times New Roman" w:cs="Times New Roman"/>
@@ -24810,21 +24651,23 @@
               </w:rPr>
               <w:t xml:space="preserve">Met with </w:t>
             </w:r>
-            <w:proofErr w:type="spellStart"/>
-            <w:proofErr w:type="gramStart"/>
-            <w:r>
-              <w:rPr>
-                <w:rFonts w:ascii="Times New Roman" w:hAnsi="Times New Roman" w:cs="Times New Roman"/>
-              </w:rPr>
-              <w:t>Dr.Wenben</w:t>
-            </w:r>
-            <w:proofErr w:type="spellEnd"/>
-            <w:proofErr w:type="gramEnd"/>
-            <w:r>
-              <w:rPr>
-                <w:rFonts w:ascii="Times New Roman" w:hAnsi="Times New Roman" w:cs="Times New Roman"/>
-              </w:rPr>
-              <w:t xml:space="preserve"> to discuss our project and see his recommendations and suggestions</w:t>
+            <w:r>
+              <w:rPr>
+                <w:rFonts w:ascii="Times New Roman" w:hAnsi="Times New Roman" w:cs="Times New Roman"/>
+              </w:rPr>
+              <w:t>Dr. Wen</w:t>
+            </w:r>
+            <w:r>
+              <w:rPr>
+                <w:rFonts w:ascii="Times New Roman" w:hAnsi="Times New Roman" w:cs="Times New Roman"/>
+              </w:rPr>
+              <w:t xml:space="preserve"> B</w:t>
+            </w:r>
+            <w:r>
+              <w:rPr>
+                <w:rFonts w:ascii="Times New Roman" w:hAnsi="Times New Roman" w:cs="Times New Roman"/>
+              </w:rPr>
+              <w:t>en to discuss our project and see his recommendations and suggestions</w:t>
             </w:r>
           </w:p>
         </w:tc>
@@ -25010,14 +24853,12 @@
               </w:rPr>
               <w:t xml:space="preserve">Assignment 3 Due </w:t>
             </w:r>
-            <w:proofErr w:type="spellStart"/>
-            <w:r>
-              <w:rPr>
-                <w:rFonts w:ascii="Times New Roman" w:hAnsi="Times New Roman" w:cs="Times New Roman"/>
-              </w:rPr>
-              <w:t>Self Assessment</w:t>
-            </w:r>
-            <w:proofErr w:type="spellEnd"/>
+            <w:r>
+              <w:rPr>
+                <w:rFonts w:ascii="Times New Roman" w:hAnsi="Times New Roman" w:cs="Times New Roman"/>
+              </w:rPr>
+              <w:t>Self-Assessment</w:t>
+            </w:r>
           </w:p>
         </w:tc>
       </w:tr>
@@ -25660,20 +25501,12 @@
       </w:pPr>
       <w:bookmarkStart w:id="67" w:name="_Toc26480567"/>
       <w:bookmarkStart w:id="68" w:name="_Toc26486870"/>
-      <w:proofErr w:type="spellStart"/>
       <w:r>
         <w:rPr>
           <w:rFonts w:ascii="Times New Roman" w:hAnsi="Times New Roman" w:cs="Times New Roman"/>
         </w:rPr>
         <w:lastRenderedPageBreak/>
-        <w:t>Chunjie</w:t>
-      </w:r>
-      <w:proofErr w:type="spellEnd"/>
-      <w:r>
-        <w:rPr>
-          <w:rFonts w:ascii="Times New Roman" w:hAnsi="Times New Roman" w:cs="Times New Roman"/>
-        </w:rPr>
-        <w:t xml:space="preserve"> Pan</w:t>
+        <w:t>Chunjie Pan</w:t>
       </w:r>
       <w:bookmarkEnd w:id="67"/>
       <w:bookmarkEnd w:id="68"/>
@@ -25685,9 +25518,9 @@
         <w:tblLook w:val="04A0" w:firstRow="1" w:lastRow="0" w:firstColumn="1" w:lastColumn="0" w:noHBand="0" w:noVBand="1"/>
       </w:tblPr>
       <w:tblGrid>
-        <w:gridCol w:w="1336"/>
+        <w:gridCol w:w="1337"/>
         <w:gridCol w:w="803"/>
-        <w:gridCol w:w="7211"/>
+        <w:gridCol w:w="7210"/>
       </w:tblGrid>
       <w:tr>
         <w:tc>
@@ -25808,14 +25641,12 @@
               </w:rPr>
               <w:t xml:space="preserve">Met with </w:t>
             </w:r>
-            <w:proofErr w:type="gramStart"/>
-            <w:r>
-              <w:rPr>
-                <w:rFonts w:ascii="Times New Roman" w:hAnsi="Times New Roman" w:cs="Times New Roman"/>
-              </w:rPr>
-              <w:t>others</w:t>
-            </w:r>
-            <w:proofErr w:type="gramEnd"/>
+            <w:r>
+              <w:rPr>
+                <w:rFonts w:ascii="Times New Roman" w:hAnsi="Times New Roman" w:cs="Times New Roman"/>
+              </w:rPr>
+              <w:t>other</w:t>
+            </w:r>
             <w:r>
               <w:rPr>
                 <w:rFonts w:ascii="Times New Roman" w:hAnsi="Times New Roman" w:cs="Times New Roman"/>
@@ -26005,21 +25836,23 @@
               </w:rPr>
               <w:t xml:space="preserve">Met with </w:t>
             </w:r>
-            <w:proofErr w:type="spellStart"/>
-            <w:proofErr w:type="gramStart"/>
-            <w:r>
-              <w:rPr>
-                <w:rFonts w:ascii="Times New Roman" w:hAnsi="Times New Roman" w:cs="Times New Roman"/>
-              </w:rPr>
-              <w:t>Dr.Wenben</w:t>
-            </w:r>
-            <w:proofErr w:type="spellEnd"/>
-            <w:proofErr w:type="gramEnd"/>
-            <w:r>
-              <w:rPr>
-                <w:rFonts w:ascii="Times New Roman" w:hAnsi="Times New Roman" w:cs="Times New Roman"/>
-              </w:rPr>
-              <w:t xml:space="preserve"> to discuss our project</w:t>
+            <w:r>
+              <w:rPr>
+                <w:rFonts w:ascii="Times New Roman" w:hAnsi="Times New Roman" w:cs="Times New Roman"/>
+              </w:rPr>
+              <w:t>Dr. Wen</w:t>
+            </w:r>
+            <w:r>
+              <w:rPr>
+                <w:rFonts w:ascii="Times New Roman" w:hAnsi="Times New Roman" w:cs="Times New Roman"/>
+              </w:rPr>
+              <w:t xml:space="preserve"> B</w:t>
+            </w:r>
+            <w:r>
+              <w:rPr>
+                <w:rFonts w:ascii="Times New Roman" w:hAnsi="Times New Roman" w:cs="Times New Roman"/>
+              </w:rPr>
+              <w:t>en to discuss our project</w:t>
             </w:r>
           </w:p>
         </w:tc>
@@ -26082,19 +25915,29 @@
               </w:rPr>
               <w:t xml:space="preserve">Researched on project </w:t>
             </w:r>
-            <w:proofErr w:type="gramStart"/>
-            <w:r>
-              <w:rPr>
-                <w:rFonts w:ascii="Times New Roman" w:hAnsi="Times New Roman" w:cs="Times New Roman"/>
-              </w:rPr>
-              <w:t>topic(</w:t>
-            </w:r>
-            <w:proofErr w:type="gramEnd"/>
-            <w:r>
-              <w:rPr>
-                <w:rFonts w:ascii="Times New Roman" w:hAnsi="Times New Roman" w:cs="Times New Roman"/>
-              </w:rPr>
-              <w:t>hardware and software)to find out the level of difficulty of our project. If it is way too hard, we will change our project</w:t>
+            <w:r>
+              <w:rPr>
+                <w:rFonts w:ascii="Times New Roman" w:hAnsi="Times New Roman" w:cs="Times New Roman"/>
+              </w:rPr>
+              <w:t>topic (</w:t>
+            </w:r>
+            <w:r>
+              <w:rPr>
+                <w:rFonts w:ascii="Times New Roman" w:hAnsi="Times New Roman" w:cs="Times New Roman"/>
+              </w:rPr>
+              <w:t xml:space="preserve">hardware and </w:t>
+            </w:r>
+            <w:r>
+              <w:rPr>
+                <w:rFonts w:ascii="Times New Roman" w:hAnsi="Times New Roman" w:cs="Times New Roman"/>
+              </w:rPr>
+              <w:t>software) to</w:t>
+            </w:r>
+            <w:r>
+              <w:rPr>
+                <w:rFonts w:ascii="Times New Roman" w:hAnsi="Times New Roman" w:cs="Times New Roman"/>
+              </w:rPr>
+              <w:t xml:space="preserve"> find out the level of difficulty of our project. If it is way too hard, we will change our project</w:t>
             </w:r>
           </w:p>
         </w:tc>
@@ -26218,14 +26061,12 @@
               </w:rPr>
               <w:t xml:space="preserve">Assignment 3 Due </w:t>
             </w:r>
-            <w:proofErr w:type="spellStart"/>
-            <w:r>
-              <w:rPr>
-                <w:rFonts w:ascii="Times New Roman" w:hAnsi="Times New Roman" w:cs="Times New Roman"/>
-              </w:rPr>
-              <w:t>Self Assessment</w:t>
-            </w:r>
-            <w:proofErr w:type="spellEnd"/>
+            <w:r>
+              <w:rPr>
+                <w:rFonts w:ascii="Times New Roman" w:hAnsi="Times New Roman" w:cs="Times New Roman"/>
+              </w:rPr>
+              <w:t>Self-Assessment</w:t>
+            </w:r>
           </w:p>
         </w:tc>
       </w:tr>
@@ -26653,14 +26494,12 @@
               </w:rPr>
               <w:t xml:space="preserve">Did more research into OpenCV and wrote </w:t>
             </w:r>
-            <w:proofErr w:type="gramStart"/>
-            <w:r>
-              <w:rPr>
-                <w:rFonts w:ascii="Times New Roman" w:hAnsi="Times New Roman" w:cs="Times New Roman"/>
-              </w:rPr>
-              <w:t>an</w:t>
-            </w:r>
-            <w:proofErr w:type="gramEnd"/>
+            <w:r>
+              <w:rPr>
+                <w:rFonts w:ascii="Times New Roman" w:hAnsi="Times New Roman" w:cs="Times New Roman"/>
+              </w:rPr>
+              <w:t>a</w:t>
+            </w:r>
             <w:r>
               <w:rPr>
                 <w:rFonts w:ascii="Times New Roman" w:hAnsi="Times New Roman" w:cs="Times New Roman"/>
@@ -26944,9 +26783,9 @@
         <w:tblLook w:val="04A0" w:firstRow="1" w:lastRow="0" w:firstColumn="1" w:lastColumn="0" w:noHBand="0" w:noVBand="1"/>
       </w:tblPr>
       <w:tblGrid>
-        <w:gridCol w:w="1332"/>
+        <w:gridCol w:w="1333"/>
         <w:gridCol w:w="803"/>
-        <w:gridCol w:w="7215"/>
+        <w:gridCol w:w="7214"/>
       </w:tblGrid>
       <w:tr>
         <w:tc>
@@ -27250,16 +27089,12 @@
               </w:rPr>
               <w:t xml:space="preserve">Met with </w:t>
             </w:r>
-            <w:proofErr w:type="spellStart"/>
-            <w:proofErr w:type="gramStart"/>
-            <w:r>
-              <w:rPr>
-                <w:rFonts w:ascii="Times New Roman" w:hAnsi="Times New Roman" w:cs="Times New Roman"/>
-              </w:rPr>
-              <w:t>Dr.Wen</w:t>
-            </w:r>
-            <w:proofErr w:type="spellEnd"/>
-            <w:proofErr w:type="gramEnd"/>
+            <w:r>
+              <w:rPr>
+                <w:rFonts w:ascii="Times New Roman" w:hAnsi="Times New Roman" w:cs="Times New Roman"/>
+              </w:rPr>
+              <w:t>Dr. Wen</w:t>
+            </w:r>
             <w:r>
               <w:rPr>
                 <w:rFonts w:ascii="Times New Roman" w:hAnsi="Times New Roman" w:cs="Times New Roman"/>
@@ -27327,14 +27162,12 @@
               </w:rPr>
               <w:t xml:space="preserve">Researched on project </w:t>
             </w:r>
-            <w:proofErr w:type="gramStart"/>
-            <w:r>
-              <w:rPr>
-                <w:rFonts w:ascii="Times New Roman" w:hAnsi="Times New Roman" w:cs="Times New Roman"/>
-              </w:rPr>
-              <w:t>topic(</w:t>
-            </w:r>
-            <w:proofErr w:type="gramEnd"/>
+            <w:r>
+              <w:rPr>
+                <w:rFonts w:ascii="Times New Roman" w:hAnsi="Times New Roman" w:cs="Times New Roman"/>
+              </w:rPr>
+              <w:t>topic (</w:t>
+            </w:r>
             <w:r>
               <w:rPr>
                 <w:rFonts w:ascii="Times New Roman" w:hAnsi="Times New Roman" w:cs="Times New Roman"/>
@@ -27463,14 +27296,12 @@
               </w:rPr>
               <w:t xml:space="preserve">Assignment 3 Due </w:t>
             </w:r>
-            <w:proofErr w:type="spellStart"/>
-            <w:r>
-              <w:rPr>
-                <w:rFonts w:ascii="Times New Roman" w:hAnsi="Times New Roman" w:cs="Times New Roman"/>
-              </w:rPr>
-              <w:t>Self Assessment</w:t>
-            </w:r>
-            <w:proofErr w:type="spellEnd"/>
+            <w:r>
+              <w:rPr>
+                <w:rFonts w:ascii="Times New Roman" w:hAnsi="Times New Roman" w:cs="Times New Roman"/>
+              </w:rPr>
+              <w:t>Self-Assessment</w:t>
+            </w:r>
           </w:p>
         </w:tc>
       </w:tr>
@@ -28106,7 +27937,7 @@
       <w:tblGrid>
         <w:gridCol w:w="1690"/>
         <w:gridCol w:w="803"/>
-        <w:gridCol w:w="2330"/>
+        <w:gridCol w:w="2390"/>
       </w:tblGrid>
       <w:tr>
         <w:tc>
@@ -28166,14 +27997,12 @@
               </w:rPr>
               <w:t>Amount due at $75/</w:t>
             </w:r>
-            <w:proofErr w:type="spellStart"/>
-            <w:r>
-              <w:rPr>
-                <w:rFonts w:ascii="Times New Roman" w:hAnsi="Times New Roman" w:cs="Times New Roman"/>
-              </w:rPr>
-              <w:t>hr</w:t>
-            </w:r>
-            <w:proofErr w:type="spellEnd"/>
+            <w:r>
+              <w:rPr>
+                <w:rFonts w:ascii="Times New Roman" w:hAnsi="Times New Roman" w:cs="Times New Roman"/>
+              </w:rPr>
+              <w:t>hr.</w:t>
+            </w:r>
           </w:p>
         </w:tc>
       </w:tr>
@@ -28251,19 +28080,11 @@
                 <w:rFonts w:ascii="Times New Roman" w:hAnsi="Times New Roman" w:cs="Times New Roman"/>
               </w:rPr>
             </w:pPr>
-            <w:proofErr w:type="spellStart"/>
-            <w:r>
-              <w:rPr>
-                <w:rFonts w:ascii="Times New Roman" w:hAnsi="Times New Roman" w:cs="Times New Roman"/>
-              </w:rPr>
-              <w:t>Chunjie</w:t>
-            </w:r>
-            <w:proofErr w:type="spellEnd"/>
-            <w:r>
-              <w:rPr>
-                <w:rFonts w:ascii="Times New Roman" w:hAnsi="Times New Roman" w:cs="Times New Roman"/>
-              </w:rPr>
-              <w:t xml:space="preserve"> Pan</w:t>
+            <w:r>
+              <w:rPr>
+                <w:rFonts w:ascii="Times New Roman" w:hAnsi="Times New Roman" w:cs="Times New Roman"/>
+              </w:rPr>
+              <w:t>Chunjie Pan</w:t>
             </w:r>
           </w:p>
         </w:tc>
@@ -28485,6 +28306,7 @@
         </w:rPr>
       </w:pPr>
     </w:p>
+    <w:bookmarkEnd w:id="0"/>
     <w:p>
       <w:pPr>
         <w:rPr>
@@ -33573,7 +33395,7 @@
     </w:rPrDefault>
     <w:pPrDefault/>
   </w:docDefaults>
-  <w:latentStyles w:defLockedState="0" w:defUIPriority="99" w:defSemiHidden="0" w:defUnhideWhenUsed="0" w:defQFormat="0" w:count="375">
+  <w:latentStyles w:defLockedState="0" w:defUIPriority="99" w:defSemiHidden="0" w:defUnhideWhenUsed="0" w:defQFormat="0" w:count="376">
     <w:lsdException w:name="Normal" w:uiPriority="0" w:qFormat="1"/>
     <w:lsdException w:name="heading 1" w:uiPriority="9" w:qFormat="1"/>
     <w:lsdException w:name="heading 2" w:semiHidden="1" w:uiPriority="9" w:unhideWhenUsed="1" w:qFormat="1"/>
@@ -33679,7 +33501,6 @@
     <w:lsdException w:name="HTML Sample" w:semiHidden="1" w:unhideWhenUsed="1"/>
     <w:lsdException w:name="HTML Typewriter" w:semiHidden="1" w:unhideWhenUsed="1"/>
     <w:lsdException w:name="HTML Variable" w:semiHidden="1" w:unhideWhenUsed="1"/>
-    <w:lsdException w:name="Normal Table" w:semiHidden="1" w:unhideWhenUsed="1"/>
     <w:lsdException w:name="annotation subject" w:semiHidden="1" w:unhideWhenUsed="1"/>
     <w:lsdException w:name="No List" w:semiHidden="1" w:unhideWhenUsed="1"/>
     <w:lsdException w:name="Outline List 1" w:semiHidden="1" w:unhideWhenUsed="1"/>
@@ -33726,10 +33547,8 @@
     <w:lsdException w:name="Table Subtle 2" w:semiHidden="1" w:unhideWhenUsed="1"/>
     <w:lsdException w:name="Table Web 1" w:semiHidden="1" w:unhideWhenUsed="1"/>
     <w:lsdException w:name="Table Web 2" w:semiHidden="1" w:unhideWhenUsed="1"/>
-    <w:lsdException w:name="Table Web 3" w:semiHidden="1" w:unhideWhenUsed="1"/>
     <w:lsdException w:name="Balloon Text" w:semiHidden="1" w:unhideWhenUsed="1"/>
     <w:lsdException w:name="Table Grid" w:uiPriority="39"/>
-    <w:lsdException w:name="Table Theme" w:semiHidden="1" w:unhideWhenUsed="1"/>
     <w:lsdException w:name="Placeholder Text" w:semiHidden="1"/>
     <w:lsdException w:name="No Spacing" w:uiPriority="1" w:qFormat="1"/>
     <w:lsdException w:name="Light Shading" w:uiPriority="60"/>
@@ -33947,6 +33766,7 @@
     <w:lsdException w:name="List Table 7 Colorful Accent 6" w:uiPriority="52"/>
     <w:lsdException w:name="Mention" w:semiHidden="1" w:unhideWhenUsed="1"/>
     <w:lsdException w:name="Smart Hyperlink" w:semiHidden="1" w:unhideWhenUsed="1"/>
+    <w:lsdException w:name="Smart Link" w:semiHidden="1" w:unhideWhenUsed="1"/>
   </w:latentStyles>
   <w:style w:type="paragraph" w:default="1" w:styleId="Normal">
     <w:name w:val="Normal"/>
@@ -34569,7 +34389,7 @@
 </file>
 
 <file path=customXml/itemProps1.xml><?xml version="1.0" encoding="utf-8"?>
-<ds:datastoreItem xmlns:ds="http://schemas.openxmlformats.org/officeDocument/2006/customXml" ds:itemID="{E6C47860-9280-4C41-A45E-371B45A34816}">
+<ds:datastoreItem xmlns:ds="http://schemas.openxmlformats.org/officeDocument/2006/customXml" ds:itemID="{BA6749B3-3F47-4865-B19B-25FBD2655DEF}">
   <ds:schemaRefs>
     <ds:schemaRef ds:uri="http://schemas.openxmlformats.org/officeDocument/2006/bibliography"/>
   </ds:schemaRefs>

</xml_diff>